<commit_message>
deber: 12 - UPDATE, Correigo un comentario en el documento
</commit_message>
<xml_diff>
--- a/java/deberes/12/deber12_AlexT_MateoO.docx
+++ b/java/deberes/12/deber12_AlexT_MateoO.docx
@@ -3356,14 +3356,28 @@
           <w:rFonts w:ascii="Times New Roman" w:hAnsi="Times New Roman" w:cs="Times New Roman"/>
           <w:lang w:val="es-MX"/>
         </w:rPr>
-        <w:t>10</w:t>
+        <w:t>4</w:t>
       </w:r>
       <w:r>
         <w:rPr>
           <w:rFonts w:ascii="Times New Roman" w:hAnsi="Times New Roman" w:cs="Times New Roman"/>
           <w:lang w:val="es-MX"/>
         </w:rPr>
-        <w:t>-JULY-2024].</w:t>
+        <w:t>-</w:t>
+      </w:r>
+      <w:r>
+        <w:rPr>
+          <w:rFonts w:ascii="Times New Roman" w:hAnsi="Times New Roman" w:cs="Times New Roman"/>
+          <w:lang w:val="es-MX"/>
+        </w:rPr>
+        <w:t>JANUARY</w:t>
+      </w:r>
+      <w:r>
+        <w:rPr>
+          <w:rFonts w:ascii="Times New Roman" w:hAnsi="Times New Roman" w:cs="Times New Roman"/>
+          <w:lang w:val="es-MX"/>
+        </w:rPr>
+        <w:t>-2024].</w:t>
       </w:r>
     </w:p>
     <w:p>

</xml_diff>

<commit_message>
deber: 12 - update, añadi conclusiones y recomendaciones
</commit_message>
<xml_diff>
--- a/java/deberes/12/deber12_AlexT_MateoO.docx
+++ b/java/deberes/12/deber12_AlexT_MateoO.docx
@@ -263,55 +263,35 @@
           <w:rFonts w:ascii="Times New Roman" w:hAnsi="Times New Roman" w:cs="Times New Roman"/>
         </w:rPr>
       </w:pPr>
-      <w:proofErr w:type="spellStart"/>
       <w:r>
         <w:rPr>
           <w:rFonts w:ascii="Times New Roman" w:hAnsi="Times New Roman" w:cs="Times New Roman"/>
           <w:b/>
           <w:bCs/>
         </w:rPr>
-        <w:t>ii</w:t>
-      </w:r>
-      <w:proofErr w:type="spellEnd"/>
+        <w:t>ii. Actores:</w:t>
+      </w:r>
+      <w:r>
+        <w:rPr>
+          <w:rFonts w:ascii="Times New Roman" w:hAnsi="Times New Roman" w:cs="Times New Roman"/>
+        </w:rPr>
+        <w:t xml:space="preserve"> Usuario</w:t>
+      </w:r>
+    </w:p>
+    <w:p>
+      <w:pPr>
+        <w:jc w:val="both"/>
+        <w:rPr>
+          <w:rFonts w:ascii="Times New Roman" w:hAnsi="Times New Roman" w:cs="Times New Roman"/>
+        </w:rPr>
+      </w:pPr>
       <w:r>
         <w:rPr>
           <w:rFonts w:ascii="Times New Roman" w:hAnsi="Times New Roman" w:cs="Times New Roman"/>
           <w:b/>
           <w:bCs/>
         </w:rPr>
-        <w:t>. Actores:</w:t>
-      </w:r>
-      <w:r>
-        <w:rPr>
-          <w:rFonts w:ascii="Times New Roman" w:hAnsi="Times New Roman" w:cs="Times New Roman"/>
-        </w:rPr>
-        <w:t xml:space="preserve"> Usuario</w:t>
-      </w:r>
-    </w:p>
-    <w:p>
-      <w:pPr>
-        <w:jc w:val="both"/>
-        <w:rPr>
-          <w:rFonts w:ascii="Times New Roman" w:hAnsi="Times New Roman" w:cs="Times New Roman"/>
-        </w:rPr>
-      </w:pPr>
-      <w:proofErr w:type="spellStart"/>
-      <w:r>
-        <w:rPr>
-          <w:rFonts w:ascii="Times New Roman" w:hAnsi="Times New Roman" w:cs="Times New Roman"/>
-          <w:b/>
-          <w:bCs/>
-        </w:rPr>
-        <w:t>iii</w:t>
-      </w:r>
-      <w:proofErr w:type="spellEnd"/>
-      <w:r>
-        <w:rPr>
-          <w:rFonts w:ascii="Times New Roman" w:hAnsi="Times New Roman" w:cs="Times New Roman"/>
-          <w:b/>
-          <w:bCs/>
-        </w:rPr>
-        <w:t>. Condiciones de entrada:</w:t>
+        <w:t>iii. Condiciones de entrada:</w:t>
       </w:r>
     </w:p>
     <w:p>
@@ -357,23 +337,13 @@
           <w:rFonts w:ascii="Times New Roman" w:hAnsi="Times New Roman" w:cs="Times New Roman"/>
         </w:rPr>
       </w:pPr>
-      <w:proofErr w:type="spellStart"/>
       <w:r>
         <w:rPr>
           <w:rFonts w:ascii="Times New Roman" w:hAnsi="Times New Roman" w:cs="Times New Roman"/>
           <w:b/>
           <w:bCs/>
         </w:rPr>
-        <w:t>iv</w:t>
-      </w:r>
-      <w:proofErr w:type="spellEnd"/>
-      <w:r>
-        <w:rPr>
-          <w:rFonts w:ascii="Times New Roman" w:hAnsi="Times New Roman" w:cs="Times New Roman"/>
-          <w:b/>
-          <w:bCs/>
-        </w:rPr>
-        <w:t>. Flujo de eventos:</w:t>
+        <w:t>iv. Flujo de eventos:</w:t>
       </w:r>
     </w:p>
     <w:p>
@@ -621,21 +591,7 @@
         <w:rPr>
           <w:rFonts w:ascii="Times New Roman" w:hAnsi="Times New Roman" w:cs="Times New Roman"/>
         </w:rPr>
-        <w:t>La información debe ser validada para asegurar que los datos ingresados sean correctos (</w:t>
-      </w:r>
-      <w:proofErr w:type="spellStart"/>
-      <w:r>
-        <w:rPr>
-          <w:rFonts w:ascii="Times New Roman" w:hAnsi="Times New Roman" w:cs="Times New Roman"/>
-        </w:rPr>
-        <w:t>e.g</w:t>
-      </w:r>
-      <w:proofErr w:type="spellEnd"/>
-      <w:r>
-        <w:rPr>
-          <w:rFonts w:ascii="Times New Roman" w:hAnsi="Times New Roman" w:cs="Times New Roman"/>
-        </w:rPr>
-        <w:t>., balance positivo, selección de banco válida).</w:t>
+        <w:t>La información debe ser validada para asegurar que los datos ingresados sean correctos (e.g., balance positivo, selección de banco válida).</w:t>
       </w:r>
     </w:p>
     <w:p>
@@ -768,55 +724,35 @@
           <w:rFonts w:ascii="Times New Roman" w:hAnsi="Times New Roman" w:cs="Times New Roman"/>
         </w:rPr>
       </w:pPr>
-      <w:proofErr w:type="spellStart"/>
       <w:r>
         <w:rPr>
           <w:rFonts w:ascii="Times New Roman" w:hAnsi="Times New Roman" w:cs="Times New Roman"/>
           <w:b/>
           <w:bCs/>
         </w:rPr>
-        <w:t>ii</w:t>
-      </w:r>
-      <w:proofErr w:type="spellEnd"/>
+        <w:t>ii. Actores:</w:t>
+      </w:r>
+      <w:r>
+        <w:rPr>
+          <w:rFonts w:ascii="Times New Roman" w:hAnsi="Times New Roman" w:cs="Times New Roman"/>
+        </w:rPr>
+        <w:t xml:space="preserve"> Usuario</w:t>
+      </w:r>
+    </w:p>
+    <w:p>
+      <w:pPr>
+        <w:jc w:val="both"/>
+        <w:rPr>
+          <w:rFonts w:ascii="Times New Roman" w:hAnsi="Times New Roman" w:cs="Times New Roman"/>
+        </w:rPr>
+      </w:pPr>
       <w:r>
         <w:rPr>
           <w:rFonts w:ascii="Times New Roman" w:hAnsi="Times New Roman" w:cs="Times New Roman"/>
           <w:b/>
           <w:bCs/>
         </w:rPr>
-        <w:t>. Actores:</w:t>
-      </w:r>
-      <w:r>
-        <w:rPr>
-          <w:rFonts w:ascii="Times New Roman" w:hAnsi="Times New Roman" w:cs="Times New Roman"/>
-        </w:rPr>
-        <w:t xml:space="preserve"> Usuario</w:t>
-      </w:r>
-    </w:p>
-    <w:p>
-      <w:pPr>
-        <w:jc w:val="both"/>
-        <w:rPr>
-          <w:rFonts w:ascii="Times New Roman" w:hAnsi="Times New Roman" w:cs="Times New Roman"/>
-        </w:rPr>
-      </w:pPr>
-      <w:proofErr w:type="spellStart"/>
-      <w:r>
-        <w:rPr>
-          <w:rFonts w:ascii="Times New Roman" w:hAnsi="Times New Roman" w:cs="Times New Roman"/>
-          <w:b/>
-          <w:bCs/>
-        </w:rPr>
-        <w:t>iii</w:t>
-      </w:r>
-      <w:proofErr w:type="spellEnd"/>
-      <w:r>
-        <w:rPr>
-          <w:rFonts w:ascii="Times New Roman" w:hAnsi="Times New Roman" w:cs="Times New Roman"/>
-          <w:b/>
-          <w:bCs/>
-        </w:rPr>
-        <w:t>. Condiciones de entrada:</w:t>
+        <w:t>iii. Condiciones de entrada:</w:t>
       </w:r>
     </w:p>
     <w:p>
@@ -880,23 +816,13 @@
           <w:rFonts w:ascii="Times New Roman" w:hAnsi="Times New Roman" w:cs="Times New Roman"/>
         </w:rPr>
       </w:pPr>
-      <w:proofErr w:type="spellStart"/>
       <w:r>
         <w:rPr>
           <w:rFonts w:ascii="Times New Roman" w:hAnsi="Times New Roman" w:cs="Times New Roman"/>
           <w:b/>
           <w:bCs/>
         </w:rPr>
-        <w:t>iv</w:t>
-      </w:r>
-      <w:proofErr w:type="spellEnd"/>
-      <w:r>
-        <w:rPr>
-          <w:rFonts w:ascii="Times New Roman" w:hAnsi="Times New Roman" w:cs="Times New Roman"/>
-          <w:b/>
-          <w:bCs/>
-        </w:rPr>
-        <w:t>. Flujo de eventos:</w:t>
+        <w:t>iv. Flujo de eventos:</w:t>
       </w:r>
     </w:p>
     <w:p>
@@ -914,21 +840,7 @@
         <w:rPr>
           <w:rFonts w:ascii="Times New Roman" w:hAnsi="Times New Roman" w:cs="Times New Roman"/>
         </w:rPr>
-        <w:t xml:space="preserve">El sistema abre un flujo de salida de objetos hacia el archivo </w:t>
-      </w:r>
-      <w:proofErr w:type="spellStart"/>
-      <w:r>
-        <w:rPr>
-          <w:rFonts w:ascii="Times New Roman" w:hAnsi="Times New Roman" w:cs="Times New Roman"/>
-        </w:rPr>
-        <w:t>banco.asj</w:t>
-      </w:r>
-      <w:proofErr w:type="spellEnd"/>
-      <w:r>
-        <w:rPr>
-          <w:rFonts w:ascii="Times New Roman" w:hAnsi="Times New Roman" w:cs="Times New Roman"/>
-        </w:rPr>
-        <w:t>.</w:t>
+        <w:t>El sistema abre un flujo de salida de objetos hacia el archivo banco.asj.</w:t>
       </w:r>
     </w:p>
     <w:p>
@@ -1016,21 +928,7 @@
         <w:rPr>
           <w:rFonts w:ascii="Times New Roman" w:hAnsi="Times New Roman" w:cs="Times New Roman"/>
         </w:rPr>
-        <w:t xml:space="preserve">La información de las cuentas bancarias se ha guardado correctamente en el archivo </w:t>
-      </w:r>
-      <w:proofErr w:type="spellStart"/>
-      <w:r>
-        <w:rPr>
-          <w:rFonts w:ascii="Times New Roman" w:hAnsi="Times New Roman" w:cs="Times New Roman"/>
-        </w:rPr>
-        <w:t>banco.asj</w:t>
-      </w:r>
-      <w:proofErr w:type="spellEnd"/>
-      <w:r>
-        <w:rPr>
-          <w:rFonts w:ascii="Times New Roman" w:hAnsi="Times New Roman" w:cs="Times New Roman"/>
-        </w:rPr>
-        <w:t>.</w:t>
+        <w:t>La información de las cuentas bancarias se ha guardado correctamente en el archivo banco.asj.</w:t>
       </w:r>
     </w:p>
     <w:p>
@@ -1082,21 +980,7 @@
         <w:rPr>
           <w:rFonts w:ascii="Times New Roman" w:hAnsi="Times New Roman" w:cs="Times New Roman"/>
         </w:rPr>
-        <w:t xml:space="preserve">El archivo </w:t>
-      </w:r>
-      <w:proofErr w:type="spellStart"/>
-      <w:r>
-        <w:rPr>
-          <w:rFonts w:ascii="Times New Roman" w:hAnsi="Times New Roman" w:cs="Times New Roman"/>
-        </w:rPr>
-        <w:t>banco.asj</w:t>
-      </w:r>
-      <w:proofErr w:type="spellEnd"/>
-      <w:r>
-        <w:rPr>
-          <w:rFonts w:ascii="Times New Roman" w:hAnsi="Times New Roman" w:cs="Times New Roman"/>
-        </w:rPr>
-        <w:t xml:space="preserve"> debe estar accesible para escritura.</w:t>
+        <w:t>El archivo banco.asj debe estar accesible para escritura.</w:t>
       </w:r>
     </w:p>
     <w:p>
@@ -1240,55 +1124,35 @@
           <w:rFonts w:ascii="Times New Roman" w:hAnsi="Times New Roman" w:cs="Times New Roman"/>
         </w:rPr>
       </w:pPr>
-      <w:proofErr w:type="spellStart"/>
       <w:r>
         <w:rPr>
           <w:rFonts w:ascii="Times New Roman" w:hAnsi="Times New Roman" w:cs="Times New Roman"/>
           <w:b/>
           <w:bCs/>
         </w:rPr>
-        <w:t>ii</w:t>
-      </w:r>
-      <w:proofErr w:type="spellEnd"/>
+        <w:t>ii. Actores:</w:t>
+      </w:r>
+      <w:r>
+        <w:rPr>
+          <w:rFonts w:ascii="Times New Roman" w:hAnsi="Times New Roman" w:cs="Times New Roman"/>
+        </w:rPr>
+        <w:t xml:space="preserve"> Usuario</w:t>
+      </w:r>
+    </w:p>
+    <w:p>
+      <w:pPr>
+        <w:jc w:val="both"/>
+        <w:rPr>
+          <w:rFonts w:ascii="Times New Roman" w:hAnsi="Times New Roman" w:cs="Times New Roman"/>
+        </w:rPr>
+      </w:pPr>
       <w:r>
         <w:rPr>
           <w:rFonts w:ascii="Times New Roman" w:hAnsi="Times New Roman" w:cs="Times New Roman"/>
           <w:b/>
           <w:bCs/>
         </w:rPr>
-        <w:t>. Actores:</w:t>
-      </w:r>
-      <w:r>
-        <w:rPr>
-          <w:rFonts w:ascii="Times New Roman" w:hAnsi="Times New Roman" w:cs="Times New Roman"/>
-        </w:rPr>
-        <w:t xml:space="preserve"> Usuario</w:t>
-      </w:r>
-    </w:p>
-    <w:p>
-      <w:pPr>
-        <w:jc w:val="both"/>
-        <w:rPr>
-          <w:rFonts w:ascii="Times New Roman" w:hAnsi="Times New Roman" w:cs="Times New Roman"/>
-        </w:rPr>
-      </w:pPr>
-      <w:proofErr w:type="spellStart"/>
-      <w:r>
-        <w:rPr>
-          <w:rFonts w:ascii="Times New Roman" w:hAnsi="Times New Roman" w:cs="Times New Roman"/>
-          <w:b/>
-          <w:bCs/>
-        </w:rPr>
-        <w:t>iii</w:t>
-      </w:r>
-      <w:proofErr w:type="spellEnd"/>
-      <w:r>
-        <w:rPr>
-          <w:rFonts w:ascii="Times New Roman" w:hAnsi="Times New Roman" w:cs="Times New Roman"/>
-          <w:b/>
-          <w:bCs/>
-        </w:rPr>
-        <w:t>. Condiciones de entrada:</w:t>
+        <w:t>iii. Condiciones de entrada:</w:t>
       </w:r>
     </w:p>
     <w:p>
@@ -1342,47 +1206,23 @@
         <w:rPr>
           <w:rFonts w:ascii="Times New Roman" w:hAnsi="Times New Roman" w:cs="Times New Roman"/>
         </w:rPr>
-        <w:t xml:space="preserve">El archivo </w:t>
-      </w:r>
-      <w:proofErr w:type="spellStart"/>
-      <w:r>
-        <w:rPr>
-          <w:rFonts w:ascii="Times New Roman" w:hAnsi="Times New Roman" w:cs="Times New Roman"/>
-        </w:rPr>
-        <w:t>banco.asj</w:t>
-      </w:r>
-      <w:proofErr w:type="spellEnd"/>
-      <w:r>
-        <w:rPr>
-          <w:rFonts w:ascii="Times New Roman" w:hAnsi="Times New Roman" w:cs="Times New Roman"/>
-        </w:rPr>
-        <w:t xml:space="preserve"> existe y contiene datos válidos.</w:t>
-      </w:r>
-    </w:p>
-    <w:p>
-      <w:pPr>
-        <w:jc w:val="both"/>
-        <w:rPr>
-          <w:rFonts w:ascii="Times New Roman" w:hAnsi="Times New Roman" w:cs="Times New Roman"/>
-        </w:rPr>
-      </w:pPr>
-      <w:proofErr w:type="spellStart"/>
+        <w:t>El archivo banco.asj existe y contiene datos válidos.</w:t>
+      </w:r>
+    </w:p>
+    <w:p>
+      <w:pPr>
+        <w:jc w:val="both"/>
+        <w:rPr>
+          <w:rFonts w:ascii="Times New Roman" w:hAnsi="Times New Roman" w:cs="Times New Roman"/>
+        </w:rPr>
+      </w:pPr>
       <w:r>
         <w:rPr>
           <w:rFonts w:ascii="Times New Roman" w:hAnsi="Times New Roman" w:cs="Times New Roman"/>
           <w:b/>
           <w:bCs/>
         </w:rPr>
-        <w:t>iv</w:t>
-      </w:r>
-      <w:proofErr w:type="spellEnd"/>
-      <w:r>
-        <w:rPr>
-          <w:rFonts w:ascii="Times New Roman" w:hAnsi="Times New Roman" w:cs="Times New Roman"/>
-          <w:b/>
-          <w:bCs/>
-        </w:rPr>
-        <w:t>. Flujo de eventos:</w:t>
+        <w:t>iv. Flujo de eventos:</w:t>
       </w:r>
     </w:p>
     <w:p>
@@ -1400,21 +1240,7 @@
         <w:rPr>
           <w:rFonts w:ascii="Times New Roman" w:hAnsi="Times New Roman" w:cs="Times New Roman"/>
         </w:rPr>
-        <w:t xml:space="preserve">El sistema abre un flujo de entrada de objetos desde el archivo </w:t>
-      </w:r>
-      <w:proofErr w:type="spellStart"/>
-      <w:r>
-        <w:rPr>
-          <w:rFonts w:ascii="Times New Roman" w:hAnsi="Times New Roman" w:cs="Times New Roman"/>
-        </w:rPr>
-        <w:t>banco.asj</w:t>
-      </w:r>
-      <w:proofErr w:type="spellEnd"/>
-      <w:r>
-        <w:rPr>
-          <w:rFonts w:ascii="Times New Roman" w:hAnsi="Times New Roman" w:cs="Times New Roman"/>
-        </w:rPr>
-        <w:t>.</w:t>
+        <w:t>El sistema abre un flujo de entrada de objetos desde el archivo banco.asj.</w:t>
       </w:r>
     </w:p>
     <w:p>
@@ -1520,21 +1346,7 @@
         <w:rPr>
           <w:rFonts w:ascii="Times New Roman" w:hAnsi="Times New Roman" w:cs="Times New Roman"/>
         </w:rPr>
-        <w:t xml:space="preserve">La información de las cuentas bancarias se ha cargado correctamente desde el archivo </w:t>
-      </w:r>
-      <w:proofErr w:type="spellStart"/>
-      <w:r>
-        <w:rPr>
-          <w:rFonts w:ascii="Times New Roman" w:hAnsi="Times New Roman" w:cs="Times New Roman"/>
-        </w:rPr>
-        <w:t>banco.asj</w:t>
-      </w:r>
-      <w:proofErr w:type="spellEnd"/>
-      <w:r>
-        <w:rPr>
-          <w:rFonts w:ascii="Times New Roman" w:hAnsi="Times New Roman" w:cs="Times New Roman"/>
-        </w:rPr>
-        <w:t>.</w:t>
+        <w:t>La información de las cuentas bancarias se ha cargado correctamente desde el archivo banco.asj.</w:t>
       </w:r>
     </w:p>
     <w:p>
@@ -1604,21 +1416,7 @@
         <w:rPr>
           <w:rFonts w:ascii="Times New Roman" w:hAnsi="Times New Roman" w:cs="Times New Roman"/>
         </w:rPr>
-        <w:t xml:space="preserve">El archivo </w:t>
-      </w:r>
-      <w:proofErr w:type="spellStart"/>
-      <w:r>
-        <w:rPr>
-          <w:rFonts w:ascii="Times New Roman" w:hAnsi="Times New Roman" w:cs="Times New Roman"/>
-        </w:rPr>
-        <w:t>banco.asj</w:t>
-      </w:r>
-      <w:proofErr w:type="spellEnd"/>
-      <w:r>
-        <w:rPr>
-          <w:rFonts w:ascii="Times New Roman" w:hAnsi="Times New Roman" w:cs="Times New Roman"/>
-        </w:rPr>
-        <w:t xml:space="preserve"> debe estar accesible para lectura.</w:t>
+        <w:t>El archivo banco.asj debe estar accesible para lectura.</w:t>
       </w:r>
     </w:p>
     <w:p>
@@ -1797,55 +1595,35 @@
           <w:rFonts w:ascii="Times New Roman" w:hAnsi="Times New Roman" w:cs="Times New Roman"/>
         </w:rPr>
       </w:pPr>
-      <w:proofErr w:type="spellStart"/>
       <w:r>
         <w:rPr>
           <w:rFonts w:ascii="Times New Roman" w:hAnsi="Times New Roman" w:cs="Times New Roman"/>
           <w:b/>
           <w:bCs/>
         </w:rPr>
-        <w:t>ii</w:t>
-      </w:r>
-      <w:proofErr w:type="spellEnd"/>
+        <w:t>ii. Actores:</w:t>
+      </w:r>
+      <w:r>
+        <w:rPr>
+          <w:rFonts w:ascii="Times New Roman" w:hAnsi="Times New Roman" w:cs="Times New Roman"/>
+        </w:rPr>
+        <w:t xml:space="preserve"> Usuario</w:t>
+      </w:r>
+    </w:p>
+    <w:p>
+      <w:pPr>
+        <w:jc w:val="both"/>
+        <w:rPr>
+          <w:rFonts w:ascii="Times New Roman" w:hAnsi="Times New Roman" w:cs="Times New Roman"/>
+        </w:rPr>
+      </w:pPr>
       <w:r>
         <w:rPr>
           <w:rFonts w:ascii="Times New Roman" w:hAnsi="Times New Roman" w:cs="Times New Roman"/>
           <w:b/>
           <w:bCs/>
         </w:rPr>
-        <w:t>. Actores:</w:t>
-      </w:r>
-      <w:r>
-        <w:rPr>
-          <w:rFonts w:ascii="Times New Roman" w:hAnsi="Times New Roman" w:cs="Times New Roman"/>
-        </w:rPr>
-        <w:t xml:space="preserve"> Usuario</w:t>
-      </w:r>
-    </w:p>
-    <w:p>
-      <w:pPr>
-        <w:jc w:val="both"/>
-        <w:rPr>
-          <w:rFonts w:ascii="Times New Roman" w:hAnsi="Times New Roman" w:cs="Times New Roman"/>
-        </w:rPr>
-      </w:pPr>
-      <w:proofErr w:type="spellStart"/>
-      <w:r>
-        <w:rPr>
-          <w:rFonts w:ascii="Times New Roman" w:hAnsi="Times New Roman" w:cs="Times New Roman"/>
-          <w:b/>
-          <w:bCs/>
-        </w:rPr>
-        <w:t>iii</w:t>
-      </w:r>
-      <w:proofErr w:type="spellEnd"/>
-      <w:r>
-        <w:rPr>
-          <w:rFonts w:ascii="Times New Roman" w:hAnsi="Times New Roman" w:cs="Times New Roman"/>
-          <w:b/>
-          <w:bCs/>
-        </w:rPr>
-        <w:t>. Condiciones de entrada:</w:t>
+        <w:t>iii. Condiciones de entrada:</w:t>
       </w:r>
     </w:p>
     <w:p>
@@ -1891,23 +1669,13 @@
           <w:rFonts w:ascii="Times New Roman" w:hAnsi="Times New Roman" w:cs="Times New Roman"/>
         </w:rPr>
       </w:pPr>
-      <w:proofErr w:type="spellStart"/>
       <w:r>
         <w:rPr>
           <w:rFonts w:ascii="Times New Roman" w:hAnsi="Times New Roman" w:cs="Times New Roman"/>
           <w:b/>
           <w:bCs/>
         </w:rPr>
-        <w:t>iv</w:t>
-      </w:r>
-      <w:proofErr w:type="spellEnd"/>
-      <w:r>
-        <w:rPr>
-          <w:rFonts w:ascii="Times New Roman" w:hAnsi="Times New Roman" w:cs="Times New Roman"/>
-          <w:b/>
-          <w:bCs/>
-        </w:rPr>
-        <w:t>. Flujo de eventos:</w:t>
+        <w:t>iv. Flujo de eventos:</w:t>
       </w:r>
     </w:p>
     <w:p>
@@ -1943,21 +1711,7 @@
         <w:rPr>
           <w:rFonts w:ascii="Times New Roman" w:hAnsi="Times New Roman" w:cs="Times New Roman"/>
         </w:rPr>
-        <w:t>El sistema realiza cualquier operación de cierre necesaria (</w:t>
-      </w:r>
-      <w:proofErr w:type="spellStart"/>
-      <w:r>
-        <w:rPr>
-          <w:rFonts w:ascii="Times New Roman" w:hAnsi="Times New Roman" w:cs="Times New Roman"/>
-        </w:rPr>
-        <w:t>e.g</w:t>
-      </w:r>
-      <w:proofErr w:type="spellEnd"/>
-      <w:r>
-        <w:rPr>
-          <w:rFonts w:ascii="Times New Roman" w:hAnsi="Times New Roman" w:cs="Times New Roman"/>
-        </w:rPr>
-        <w:t>., guardar información no almacenada, cerrar flujos abiertos).</w:t>
+        <w:t>El sistema realiza cualquier operación de cierre necesaria (e.g., guardar información no almacenada, cerrar flujos abiertos).</w:t>
       </w:r>
     </w:p>
     <w:p>
@@ -2999,21 +2753,7 @@
         <w:rPr>
           <w:rFonts w:ascii="Times New Roman" w:hAnsi="Times New Roman" w:cs="Times New Roman"/>
         </w:rPr>
-        <w:t xml:space="preserve">Las clases </w:t>
-      </w:r>
-      <w:proofErr w:type="spellStart"/>
-      <w:r>
-        <w:rPr>
-          <w:rFonts w:ascii="Times New Roman" w:hAnsi="Times New Roman" w:cs="Times New Roman"/>
-        </w:rPr>
-        <w:t>CuentaBancaria</w:t>
-      </w:r>
-      <w:proofErr w:type="spellEnd"/>
-      <w:r>
-        <w:rPr>
-          <w:rFonts w:ascii="Times New Roman" w:hAnsi="Times New Roman" w:cs="Times New Roman"/>
-        </w:rPr>
-        <w:t>, CuentaBanco1 y CuentaBanco2 encapsulan de manera adecuada los atributos y métodos relacionados con las cuentas bancarias. Esto permite una gestión más segura y controlada de los datos de cada cuenta.</w:t>
+        <w:t>Las clases CuentaBancaria, CuentaBanco1 y CuentaBanco2 encapsulan de manera adecuada los atributos y métodos relacionados con las cuentas bancarias. Esto permite una gestión más segura y controlada de los datos de cada cuenta.</w:t>
       </w:r>
     </w:p>
     <w:p>
@@ -3050,35 +2790,7 @@
         <w:rPr>
           <w:rFonts w:ascii="Times New Roman" w:hAnsi="Times New Roman" w:cs="Times New Roman"/>
         </w:rPr>
-        <w:t xml:space="preserve">Los métodos </w:t>
-      </w:r>
-      <w:proofErr w:type="spellStart"/>
-      <w:r>
-        <w:rPr>
-          <w:rFonts w:ascii="Times New Roman" w:hAnsi="Times New Roman" w:cs="Times New Roman"/>
-        </w:rPr>
-        <w:t>almacenarInformacion</w:t>
-      </w:r>
-      <w:proofErr w:type="spellEnd"/>
-      <w:r>
-        <w:rPr>
-          <w:rFonts w:ascii="Times New Roman" w:hAnsi="Times New Roman" w:cs="Times New Roman"/>
-        </w:rPr>
-        <w:t xml:space="preserve"> y </w:t>
-      </w:r>
-      <w:proofErr w:type="spellStart"/>
-      <w:r>
-        <w:rPr>
-          <w:rFonts w:ascii="Times New Roman" w:hAnsi="Times New Roman" w:cs="Times New Roman"/>
-        </w:rPr>
-        <w:t>recuperarInformacion</w:t>
-      </w:r>
-      <w:proofErr w:type="spellEnd"/>
-      <w:r>
-        <w:rPr>
-          <w:rFonts w:ascii="Times New Roman" w:hAnsi="Times New Roman" w:cs="Times New Roman"/>
-        </w:rPr>
-        <w:t xml:space="preserve"> demuestran una correcta implementación de la serialización y deserialización de objetos, asegurando que la información de las cuentas bancarias pueda ser guardada y recuperada de manera persistente.</w:t>
+        <w:t>Los métodos almacenarInformacion y recuperarInformacion demuestran una correcta implementación de la serialización y deserialización de objetos, asegurando que la información de las cuentas bancarias pueda ser guardada y recuperada de manera persistente.</w:t>
       </w:r>
     </w:p>
     <w:p>
@@ -3239,21 +2951,7 @@
         <w:rPr>
           <w:rFonts w:ascii="Times New Roman" w:hAnsi="Times New Roman" w:cs="Times New Roman"/>
         </w:rPr>
-        <w:t xml:space="preserve">Emplear los diagramas para revisar y validar el diseño antes de la implementación. Los diagramas permiten detectar errores </w:t>
-      </w:r>
-      <w:proofErr w:type="spellStart"/>
-      <w:r>
-        <w:rPr>
-          <w:rFonts w:ascii="Times New Roman" w:hAnsi="Times New Roman" w:cs="Times New Roman"/>
-        </w:rPr>
-        <w:t>o</w:t>
-      </w:r>
-      <w:proofErr w:type="spellEnd"/>
-      <w:r>
-        <w:rPr>
-          <w:rFonts w:ascii="Times New Roman" w:hAnsi="Times New Roman" w:cs="Times New Roman"/>
-        </w:rPr>
-        <w:t xml:space="preserve"> omisiones en la lógica del negocio, relaciones entre clases, y flujos de actividades, evitando problemas durante el desarrollo y mantenimiento del software.</w:t>
+        <w:t>Emplear los diagramas para revisar y validar el diseño antes de la implementación. Los diagramas permiten detectar errores o omisiones en la lógica del negocio, relaciones entre clases, y flujos de actividades, evitando problemas durante el desarrollo y mantenimiento del software.</w:t>
       </w:r>
     </w:p>
     <w:p>
@@ -3276,7 +2974,6 @@
           <w:lang w:val="es-MX"/>
         </w:rPr>
       </w:pPr>
-      <w:proofErr w:type="spellStart"/>
       <w:r>
         <w:rPr>
           <w:rFonts w:ascii="Times New Roman" w:hAnsi="Times New Roman" w:cs="Times New Roman"/>
@@ -3284,17 +2981,14 @@
           <w:bCs/>
           <w:lang w:val="es-MX"/>
         </w:rPr>
-        <w:t>Bibliografia</w:t>
-      </w:r>
-      <w:proofErr w:type="spellEnd"/>
-      <w:r>
-        <w:rPr>
-          <w:rFonts w:ascii="Times New Roman" w:hAnsi="Times New Roman" w:cs="Times New Roman"/>
-          <w:b/>
-          <w:bCs/>
+        <w:t>Bibliografia:</w:t>
+      </w:r>
+      <w:r>
+        <w:rPr>
+          <w:rFonts w:ascii="Times New Roman" w:hAnsi="Times New Roman" w:cs="Times New Roman"/>
           <w:lang w:val="es-MX"/>
         </w:rPr>
-        <w:t>:</w:t>
+        <w:t xml:space="preserve"> Analisis y clases de diseño, Lenguaje UML (Material de clase, presentado por David</w:t>
       </w:r>
       <w:r>
         <w:rPr>
@@ -3303,81 +2997,54 @@
         </w:rPr>
         <w:t xml:space="preserve"> </w:t>
       </w:r>
-      <w:proofErr w:type="spellStart"/>
       <w:r>
         <w:rPr>
           <w:rFonts w:ascii="Times New Roman" w:hAnsi="Times New Roman" w:cs="Times New Roman"/>
           <w:lang w:val="es-MX"/>
         </w:rPr>
-        <w:t>Analisis</w:t>
-      </w:r>
-      <w:proofErr w:type="spellEnd"/>
+        <w:t xml:space="preserve">Mejia)[Consultado: </w:t>
+      </w:r>
       <w:r>
         <w:rPr>
           <w:rFonts w:ascii="Times New Roman" w:hAnsi="Times New Roman" w:cs="Times New Roman"/>
           <w:lang w:val="es-MX"/>
         </w:rPr>
-        <w:t xml:space="preserve"> y clases de diseño, Lenguaje UML (Material de clase, presentado por David</w:t>
+        <w:t>4</w:t>
       </w:r>
       <w:r>
         <w:rPr>
           <w:rFonts w:ascii="Times New Roman" w:hAnsi="Times New Roman" w:cs="Times New Roman"/>
           <w:lang w:val="es-MX"/>
         </w:rPr>
-        <w:t xml:space="preserve"> </w:t>
-      </w:r>
-      <w:proofErr w:type="spellStart"/>
-      <w:proofErr w:type="gramStart"/>
+        <w:t>-</w:t>
+      </w:r>
       <w:r>
         <w:rPr>
           <w:rFonts w:ascii="Times New Roman" w:hAnsi="Times New Roman" w:cs="Times New Roman"/>
           <w:lang w:val="es-MX"/>
         </w:rPr>
-        <w:t>Mejia</w:t>
-      </w:r>
-      <w:proofErr w:type="spellEnd"/>
+        <w:t>JANUARY</w:t>
+      </w:r>
       <w:r>
         <w:rPr>
           <w:rFonts w:ascii="Times New Roman" w:hAnsi="Times New Roman" w:cs="Times New Roman"/>
           <w:lang w:val="es-MX"/>
         </w:rPr>
-        <w:t>)[</w:t>
-      </w:r>
-      <w:proofErr w:type="gramEnd"/>
+        <w:t>-202</w:t>
+      </w:r>
       <w:r>
         <w:rPr>
           <w:rFonts w:ascii="Times New Roman" w:hAnsi="Times New Roman" w:cs="Times New Roman"/>
           <w:lang w:val="es-MX"/>
         </w:rPr>
-        <w:t xml:space="preserve">Consultado: </w:t>
+        <w:t>5</w:t>
       </w:r>
       <w:r>
         <w:rPr>
           <w:rFonts w:ascii="Times New Roman" w:hAnsi="Times New Roman" w:cs="Times New Roman"/>
           <w:lang w:val="es-MX"/>
         </w:rPr>
-        <w:t>4</w:t>
-      </w:r>
-      <w:r>
-        <w:rPr>
-          <w:rFonts w:ascii="Times New Roman" w:hAnsi="Times New Roman" w:cs="Times New Roman"/>
-          <w:lang w:val="es-MX"/>
-        </w:rPr>
-        <w:t>-</w:t>
-      </w:r>
-      <w:r>
-        <w:rPr>
-          <w:rFonts w:ascii="Times New Roman" w:hAnsi="Times New Roman" w:cs="Times New Roman"/>
-          <w:lang w:val="es-MX"/>
-        </w:rPr>
-        <w:t>JANUARY</w:t>
-      </w:r>
-      <w:r>
-        <w:rPr>
-          <w:rFonts w:ascii="Times New Roman" w:hAnsi="Times New Roman" w:cs="Times New Roman"/>
-          <w:lang w:val="es-MX"/>
-        </w:rPr>
-        <w:t>-2024].</w:t>
+        <w:t>].</w:t>
       </w:r>
     </w:p>
     <w:p>

</xml_diff>